<commit_message>
Covering Letter Updates Readme Updates
</commit_message>
<xml_diff>
--- a/Examples/Documents/Covering Letter.docx
+++ b/Examples/Documents/Covering Letter.docx
@@ -23,414 +23,6 @@
         </w:rPr>
         <w:br/>
       </w:r>
-      <w:r>
-        <w:rPr>
-          <w:sz w:val="22"/>
-          <w:szCs w:val="22"/>
-        </w:rPr>
-        <w:br/>
-        <w:t xml:space="preserve">I’m writing this letter to express a very passionate interest in moving </w:t>
-      </w:r>
-      <w:r>
-        <w:rPr>
-          <w:sz w:val="22"/>
-          <w:szCs w:val="22"/>
-        </w:rPr>
-        <w:t>into a</w:t>
-      </w:r>
-      <w:r>
-        <w:rPr>
-          <w:sz w:val="22"/>
-          <w:szCs w:val="22"/>
-        </w:rPr>
-        <w:t xml:space="preserve"> Software Development/Pre-Sales Engineering</w:t>
-      </w:r>
-      <w:r>
-        <w:rPr>
-          <w:sz w:val="22"/>
-          <w:szCs w:val="22"/>
-        </w:rPr>
-        <w:t xml:space="preserve"> position</w:t>
-      </w:r>
-      <w:r>
-        <w:rPr>
-          <w:sz w:val="22"/>
-          <w:szCs w:val="22"/>
-        </w:rPr>
-        <w:t xml:space="preserve">. </w:t>
-      </w:r>
-      <w:r>
-        <w:rPr>
-          <w:sz w:val="22"/>
-          <w:szCs w:val="22"/>
-        </w:rPr>
-        <w:t>I was made redundant from a previous business earlier this year after 11 years’ service. Although settled in my new role and already very successful, I</w:t>
-      </w:r>
-      <w:r>
-        <w:rPr>
-          <w:sz w:val="22"/>
-          <w:szCs w:val="22"/>
-        </w:rPr>
-        <w:t xml:space="preserve">’m adamant that working in Development is my </w:t>
-      </w:r>
-      <w:r>
-        <w:rPr>
-          <w:b/>
-          <w:bCs/>
-          <w:sz w:val="22"/>
-          <w:szCs w:val="22"/>
-        </w:rPr>
-        <w:t>only</w:t>
-      </w:r>
-      <w:r>
-        <w:rPr>
-          <w:sz w:val="22"/>
-          <w:szCs w:val="22"/>
-        </w:rPr>
-        <w:t xml:space="preserve"> professional goal. </w:t>
-      </w:r>
-      <w:r>
-        <w:rPr>
-          <w:sz w:val="22"/>
-          <w:szCs w:val="22"/>
-        </w:rPr>
-        <w:t>I love to learn</w:t>
-      </w:r>
-      <w:r>
-        <w:rPr>
-          <w:sz w:val="22"/>
-          <w:szCs w:val="22"/>
-        </w:rPr>
-        <w:t xml:space="preserve"> and wish </w:t>
-      </w:r>
-      <w:r>
-        <w:rPr>
-          <w:sz w:val="22"/>
-          <w:szCs w:val="22"/>
-        </w:rPr>
-        <w:t xml:space="preserve">to </w:t>
-      </w:r>
-      <w:r>
-        <w:rPr>
-          <w:sz w:val="22"/>
-          <w:szCs w:val="22"/>
-        </w:rPr>
-        <w:t>focus on Development full time</w:t>
-      </w:r>
-      <w:r>
-        <w:rPr>
-          <w:sz w:val="22"/>
-          <w:szCs w:val="22"/>
-        </w:rPr>
-        <w:t xml:space="preserve">. </w:t>
-      </w:r>
-      <w:r>
-        <w:rPr>
-          <w:sz w:val="22"/>
-          <w:szCs w:val="22"/>
-        </w:rPr>
-        <w:br/>
-      </w:r>
-      <w:r>
-        <w:rPr>
-          <w:sz w:val="22"/>
-          <w:szCs w:val="22"/>
-        </w:rPr>
-        <w:br/>
-      </w:r>
-      <w:r>
-        <w:rPr>
-          <w:sz w:val="22"/>
-          <w:szCs w:val="22"/>
-        </w:rPr>
-        <w:t>C</w:t>
-      </w:r>
-      <w:r>
-        <w:rPr>
-          <w:sz w:val="22"/>
-          <w:szCs w:val="22"/>
-        </w:rPr>
-        <w:t>om</w:t>
-      </w:r>
-      <w:r>
-        <w:rPr>
-          <w:sz w:val="22"/>
-          <w:szCs w:val="22"/>
-        </w:rPr>
-        <w:t>ing</w:t>
-      </w:r>
-      <w:r>
-        <w:rPr>
-          <w:sz w:val="22"/>
-          <w:szCs w:val="22"/>
-        </w:rPr>
-        <w:t xml:space="preserve"> from a highly successful Sales background in the recruitment space</w:t>
-      </w:r>
-      <w:r>
-        <w:rPr>
-          <w:sz w:val="22"/>
-          <w:szCs w:val="22"/>
-        </w:rPr>
-        <w:t xml:space="preserve"> working under SC Clearance</w:t>
-      </w:r>
-      <w:r>
-        <w:rPr>
-          <w:sz w:val="22"/>
-          <w:szCs w:val="22"/>
-        </w:rPr>
-        <w:t xml:space="preserve">. </w:t>
-      </w:r>
-      <w:r>
-        <w:rPr>
-          <w:sz w:val="22"/>
-          <w:szCs w:val="22"/>
-        </w:rPr>
-        <w:t>I’ve applied the same determination and drive to learning,</w:t>
-      </w:r>
-      <w:r>
-        <w:rPr>
-          <w:sz w:val="22"/>
-          <w:szCs w:val="22"/>
-        </w:rPr>
-        <w:t xml:space="preserve"> and have spent the last 18 months </w:t>
-      </w:r>
-      <w:r>
-        <w:rPr>
-          <w:sz w:val="22"/>
-          <w:szCs w:val="22"/>
-        </w:rPr>
-        <w:t>covering the following skills and applying them in live online project</w:t>
-      </w:r>
-      <w:r>
-        <w:rPr>
-          <w:sz w:val="22"/>
-          <w:szCs w:val="22"/>
-        </w:rPr>
-        <w:t>s</w:t>
-      </w:r>
-      <w:r>
-        <w:rPr>
-          <w:sz w:val="22"/>
-          <w:szCs w:val="22"/>
-        </w:rPr>
-        <w:t>:</w:t>
-      </w:r>
-      <w:r>
-        <w:rPr>
-          <w:sz w:val="22"/>
-          <w:szCs w:val="22"/>
-        </w:rPr>
-        <w:br/>
-      </w:r>
-      <w:r>
-        <w:rPr>
-          <w:sz w:val="22"/>
-          <w:szCs w:val="22"/>
-        </w:rPr>
-        <w:br/>
-      </w:r>
-      <w:r>
-        <w:rPr>
-          <w:b/>
-          <w:bCs/>
-          <w:sz w:val="22"/>
-          <w:szCs w:val="22"/>
-        </w:rPr>
-        <w:t>OS:</w:t>
-      </w:r>
-      <w:r>
-        <w:rPr>
-          <w:sz w:val="22"/>
-          <w:szCs w:val="22"/>
-        </w:rPr>
-        <w:br/>
-      </w:r>
-      <w:r>
-        <w:rPr>
-          <w:sz w:val="22"/>
-          <w:szCs w:val="22"/>
-        </w:rPr>
-        <w:t>Ubuntu LTS 18.04 | 22.04 (Some Bash Scripting)</w:t>
-      </w:r>
-      <w:r>
-        <w:rPr>
-          <w:sz w:val="22"/>
-          <w:szCs w:val="22"/>
-        </w:rPr>
-        <w:br/>
-      </w:r>
-      <w:r>
-        <w:rPr>
-          <w:sz w:val="22"/>
-          <w:szCs w:val="22"/>
-        </w:rPr>
-        <w:t>UFW</w:t>
-      </w:r>
-      <w:r>
-        <w:rPr>
-          <w:sz w:val="22"/>
-          <w:szCs w:val="22"/>
-        </w:rPr>
-        <w:br/>
-      </w:r>
-      <w:r>
-        <w:rPr>
-          <w:sz w:val="22"/>
-          <w:szCs w:val="22"/>
-        </w:rPr>
-        <w:br/>
-      </w:r>
-      <w:r>
-        <w:rPr>
-          <w:b/>
-          <w:bCs/>
-          <w:sz w:val="22"/>
-          <w:szCs w:val="22"/>
-        </w:rPr>
-        <w:t>CONTAINERS:</w:t>
-      </w:r>
-      <w:r>
-        <w:rPr>
-          <w:sz w:val="22"/>
-          <w:szCs w:val="22"/>
-        </w:rPr>
-        <w:br/>
-      </w:r>
-      <w:r>
-        <w:rPr>
-          <w:sz w:val="22"/>
-          <w:szCs w:val="22"/>
-        </w:rPr>
-        <w:t>Docker (24.0.7</w:t>
-      </w:r>
-      <w:r>
-        <w:rPr>
-          <w:sz w:val="22"/>
-          <w:szCs w:val="22"/>
-        </w:rPr>
-        <w:t>)</w:t>
-      </w:r>
-      <w:r>
-        <w:rPr>
-          <w:sz w:val="22"/>
-          <w:szCs w:val="22"/>
-        </w:rPr>
-        <w:br/>
-      </w:r>
-      <w:r>
-        <w:rPr>
-          <w:sz w:val="22"/>
-          <w:szCs w:val="22"/>
-        </w:rPr>
-        <w:t>Docker Compose</w:t>
-      </w:r>
-      <w:r>
-        <w:rPr>
-          <w:sz w:val="22"/>
-          <w:szCs w:val="22"/>
-        </w:rPr>
-        <w:br/>
-      </w:r>
-      <w:r>
-        <w:rPr>
-          <w:sz w:val="22"/>
-          <w:szCs w:val="22"/>
-        </w:rPr>
-        <w:br/>
-      </w:r>
-      <w:r>
-        <w:rPr>
-          <w:b/>
-          <w:bCs/>
-          <w:sz w:val="22"/>
-          <w:szCs w:val="22"/>
-        </w:rPr>
-        <w:t>LANGUAGES:</w:t>
-      </w:r>
-      <w:r>
-        <w:rPr>
-          <w:sz w:val="22"/>
-          <w:szCs w:val="22"/>
-        </w:rPr>
-        <w:br/>
-      </w:r>
-      <w:r>
-        <w:rPr>
-          <w:sz w:val="22"/>
-          <w:szCs w:val="22"/>
-        </w:rPr>
-        <w:t>Python (3.11)</w:t>
-      </w:r>
-      <w:r>
-        <w:rPr>
-          <w:sz w:val="22"/>
-          <w:szCs w:val="22"/>
-        </w:rPr>
-        <w:br/>
-      </w:r>
-      <w:r>
-        <w:rPr>
-          <w:sz w:val="22"/>
-          <w:szCs w:val="22"/>
-        </w:rPr>
-        <w:t xml:space="preserve">TypeScript (5.2.2) </w:t>
-      </w:r>
-      <w:r>
-        <w:rPr>
-          <w:sz w:val="22"/>
-          <w:szCs w:val="22"/>
-        </w:rPr>
-        <w:br/>
-      </w:r>
-      <w:r>
-        <w:rPr>
-          <w:sz w:val="22"/>
-          <w:szCs w:val="22"/>
-        </w:rPr>
-        <w:t>C# (10 - 12) &amp; dotnet (8.0.301)</w:t>
-      </w:r>
-      <w:r>
-        <w:rPr>
-          <w:sz w:val="22"/>
-          <w:szCs w:val="22"/>
-        </w:rPr>
-        <w:br/>
-      </w:r>
-      <w:r>
-        <w:rPr>
-          <w:sz w:val="22"/>
-          <w:szCs w:val="22"/>
-        </w:rPr>
-        <w:t>LUA (5.1)</w:t>
-      </w:r>
-      <w:r>
-        <w:rPr>
-          <w:sz w:val="22"/>
-          <w:szCs w:val="22"/>
-        </w:rPr>
-        <w:br/>
-      </w:r>
-      <w:r>
-        <w:rPr>
-          <w:sz w:val="22"/>
-          <w:szCs w:val="22"/>
-        </w:rPr>
-        <w:t>GraphQL (API)</w:t>
-      </w:r>
-      <w:r>
-        <w:rPr>
-          <w:sz w:val="22"/>
-          <w:szCs w:val="22"/>
-        </w:rPr>
-        <w:br/>
-      </w:r>
-      <w:r>
-        <w:rPr>
-          <w:sz w:val="22"/>
-          <w:szCs w:val="22"/>
-        </w:rPr>
-        <w:t>Regex</w:t>
-      </w:r>
     </w:p>
     <w:p>
       <w:pPr>
@@ -445,64 +37,59 @@
           <w:bCs/>
           <w:sz w:val="22"/>
           <w:szCs w:val="22"/>
-        </w:rPr>
-        <w:t>STRUCTURED DATA:</w:t>
-      </w:r>
-      <w:r>
-        <w:rPr>
-          <w:sz w:val="22"/>
-          <w:szCs w:val="22"/>
-        </w:rPr>
-        <w:br/>
-      </w:r>
-      <w:r>
-        <w:rPr>
-          <w:sz w:val="22"/>
-          <w:szCs w:val="22"/>
-        </w:rPr>
-        <w:t>Yaml</w:t>
-      </w:r>
-      <w:r>
-        <w:rPr>
-          <w:sz w:val="22"/>
-          <w:szCs w:val="22"/>
-        </w:rPr>
-        <w:br/>
-      </w:r>
-      <w:r>
-        <w:rPr>
-          <w:sz w:val="22"/>
-          <w:szCs w:val="22"/>
-        </w:rPr>
-        <w:t>Json</w:t>
-      </w:r>
-      <w:r>
-        <w:rPr>
-          <w:sz w:val="22"/>
-          <w:szCs w:val="22"/>
-        </w:rPr>
-        <w:br/>
-      </w:r>
-      <w:r>
-        <w:rPr>
-          <w:sz w:val="22"/>
-          <w:szCs w:val="22"/>
-        </w:rPr>
-        <w:t>GraphQL</w:t>
-      </w:r>
-      <w:r>
-        <w:rPr>
-          <w:sz w:val="22"/>
-          <w:szCs w:val="22"/>
-        </w:rPr>
-        <w:br/>
-      </w:r>
-      <w:r>
-        <w:rPr>
-          <w:sz w:val="22"/>
-          <w:szCs w:val="22"/>
-        </w:rPr>
-        <w:br/>
+          <w:u w:val="single"/>
+        </w:rPr>
+        <w:t>Overview</w:t>
+      </w:r>
+      <w:r>
+        <w:rPr>
+          <w:sz w:val="22"/>
+          <w:szCs w:val="22"/>
+        </w:rPr>
+        <w:br/>
+        <w:t xml:space="preserve">I’m writing this letter to express a very passionate interest in moving </w:t>
+      </w:r>
+      <w:r>
+        <w:rPr>
+          <w:sz w:val="22"/>
+          <w:szCs w:val="22"/>
+        </w:rPr>
+        <w:t>into a</w:t>
+      </w:r>
+      <w:r>
+        <w:rPr>
+          <w:sz w:val="22"/>
+          <w:szCs w:val="22"/>
+        </w:rPr>
+        <w:t xml:space="preserve"> Software Development/Pre-Sales Engineering</w:t>
+      </w:r>
+      <w:r>
+        <w:rPr>
+          <w:sz w:val="22"/>
+          <w:szCs w:val="22"/>
+        </w:rPr>
+        <w:t xml:space="preserve"> position</w:t>
+      </w:r>
+      <w:r>
+        <w:rPr>
+          <w:sz w:val="22"/>
+          <w:szCs w:val="22"/>
+        </w:rPr>
+        <w:t xml:space="preserve">. </w:t>
+      </w:r>
+      <w:r>
+        <w:rPr>
+          <w:sz w:val="22"/>
+          <w:szCs w:val="22"/>
+        </w:rPr>
+        <w:t>I was made redundant from a previous business earlier this year after 11 years’ service. Although settled in my new role and already very successful, I</w:t>
+      </w:r>
+      <w:r>
+        <w:rPr>
+          <w:sz w:val="22"/>
+          <w:szCs w:val="22"/>
+        </w:rPr>
+        <w:t xml:space="preserve">’m adamant that working in Development is my </w:t>
       </w:r>
       <w:r>
         <w:rPr>
@@ -511,35 +98,140 @@
           <w:sz w:val="22"/>
           <w:szCs w:val="22"/>
         </w:rPr>
-        <w:t>ORM:</w:t>
-      </w:r>
-      <w:r>
-        <w:rPr>
-          <w:sz w:val="22"/>
-          <w:szCs w:val="22"/>
-        </w:rPr>
-        <w:br/>
-      </w:r>
-      <w:r>
-        <w:rPr>
-          <w:sz w:val="22"/>
-          <w:szCs w:val="22"/>
-        </w:rPr>
-        <w:t>SQL Alchemy</w:t>
-      </w:r>
-      <w:r>
-        <w:rPr>
-          <w:sz w:val="22"/>
-          <w:szCs w:val="22"/>
-        </w:rPr>
-        <w:br/>
-      </w:r>
-      <w:r>
-        <w:rPr>
-          <w:sz w:val="22"/>
-          <w:szCs w:val="22"/>
-        </w:rPr>
-        <w:t>Prisma</w:t>
+        <w:t>only</w:t>
+      </w:r>
+      <w:r>
+        <w:rPr>
+          <w:sz w:val="22"/>
+          <w:szCs w:val="22"/>
+        </w:rPr>
+        <w:t xml:space="preserve"> professional goal. </w:t>
+      </w:r>
+      <w:r>
+        <w:rPr>
+          <w:sz w:val="22"/>
+          <w:szCs w:val="22"/>
+        </w:rPr>
+        <w:t>I love to learn</w:t>
+      </w:r>
+      <w:r>
+        <w:rPr>
+          <w:sz w:val="22"/>
+          <w:szCs w:val="22"/>
+        </w:rPr>
+        <w:t xml:space="preserve"> and wish </w:t>
+      </w:r>
+      <w:r>
+        <w:rPr>
+          <w:sz w:val="22"/>
+          <w:szCs w:val="22"/>
+        </w:rPr>
+        <w:t xml:space="preserve">to </w:t>
+      </w:r>
+      <w:r>
+        <w:rPr>
+          <w:sz w:val="22"/>
+          <w:szCs w:val="22"/>
+        </w:rPr>
+        <w:t>focus on Development full time</w:t>
+      </w:r>
+      <w:r>
+        <w:rPr>
+          <w:sz w:val="22"/>
+          <w:szCs w:val="22"/>
+        </w:rPr>
+        <w:t xml:space="preserve">. </w:t>
+      </w:r>
+      <w:r>
+        <w:rPr>
+          <w:sz w:val="22"/>
+          <w:szCs w:val="22"/>
+        </w:rPr>
+        <w:br/>
+      </w:r>
+      <w:r>
+        <w:rPr>
+          <w:sz w:val="22"/>
+          <w:szCs w:val="22"/>
+        </w:rPr>
+        <w:br/>
+      </w:r>
+      <w:r>
+        <w:rPr>
+          <w:sz w:val="22"/>
+          <w:szCs w:val="22"/>
+        </w:rPr>
+        <w:t>C</w:t>
+      </w:r>
+      <w:r>
+        <w:rPr>
+          <w:sz w:val="22"/>
+          <w:szCs w:val="22"/>
+        </w:rPr>
+        <w:t>om</w:t>
+      </w:r>
+      <w:r>
+        <w:rPr>
+          <w:sz w:val="22"/>
+          <w:szCs w:val="22"/>
+        </w:rPr>
+        <w:t>ing</w:t>
+      </w:r>
+      <w:r>
+        <w:rPr>
+          <w:sz w:val="22"/>
+          <w:szCs w:val="22"/>
+        </w:rPr>
+        <w:t xml:space="preserve"> from a highly successful Sales background in the recruitment space</w:t>
+      </w:r>
+      <w:r>
+        <w:rPr>
+          <w:sz w:val="22"/>
+          <w:szCs w:val="22"/>
+        </w:rPr>
+        <w:t xml:space="preserve"> working under SC Clearance</w:t>
+      </w:r>
+      <w:r>
+        <w:rPr>
+          <w:sz w:val="22"/>
+          <w:szCs w:val="22"/>
+        </w:rPr>
+        <w:t xml:space="preserve">. </w:t>
+      </w:r>
+      <w:r>
+        <w:rPr>
+          <w:sz w:val="22"/>
+          <w:szCs w:val="22"/>
+        </w:rPr>
+        <w:t>I’ve applied the same determination and drive to learning,</w:t>
+      </w:r>
+      <w:r>
+        <w:rPr>
+          <w:sz w:val="22"/>
+          <w:szCs w:val="22"/>
+        </w:rPr>
+        <w:t xml:space="preserve"> and have spent the last 18 months </w:t>
+      </w:r>
+      <w:r>
+        <w:rPr>
+          <w:sz w:val="22"/>
+          <w:szCs w:val="22"/>
+        </w:rPr>
+        <w:t>covering the following skills and applying them in live online project</w:t>
+      </w:r>
+      <w:r>
+        <w:rPr>
+          <w:sz w:val="22"/>
+          <w:szCs w:val="22"/>
+        </w:rPr>
+        <w:t>s</w:t>
+      </w:r>
+      <w:r>
+        <w:rPr>
+          <w:sz w:val="22"/>
+          <w:szCs w:val="22"/>
+        </w:rPr>
+        <w:t>:</w:t>
       </w:r>
       <w:r>
         <w:rPr>
@@ -562,49 +254,35 @@
           <w:sz w:val="22"/>
           <w:szCs w:val="22"/>
         </w:rPr>
-        <w:t>DATABASES:</w:t>
-      </w:r>
-      <w:r>
-        <w:rPr>
-          <w:sz w:val="22"/>
-          <w:szCs w:val="22"/>
-        </w:rPr>
-        <w:br/>
-      </w:r>
-      <w:r>
-        <w:rPr>
-          <w:sz w:val="22"/>
-          <w:szCs w:val="22"/>
-        </w:rPr>
-        <w:t>SQLlite</w:t>
-      </w:r>
-      <w:r>
-        <w:rPr>
-          <w:sz w:val="22"/>
-          <w:szCs w:val="22"/>
-        </w:rPr>
-        <w:br/>
-      </w:r>
-      <w:r>
-        <w:rPr>
-          <w:sz w:val="22"/>
-          <w:szCs w:val="22"/>
-        </w:rPr>
-        <w:t>MySQL</w:t>
-      </w:r>
-      <w:r>
-        <w:rPr>
-          <w:sz w:val="22"/>
-          <w:szCs w:val="22"/>
-        </w:rPr>
-        <w:br/>
-      </w:r>
-      <w:r>
-        <w:rPr>
-          <w:sz w:val="22"/>
-          <w:szCs w:val="22"/>
-        </w:rPr>
-        <w:t>DBM</w:t>
+        <w:t>OS:</w:t>
+      </w:r>
+      <w:r>
+        <w:rPr>
+          <w:sz w:val="22"/>
+          <w:szCs w:val="22"/>
+        </w:rPr>
+        <w:br/>
+      </w:r>
+      <w:r>
+        <w:rPr>
+          <w:sz w:val="22"/>
+          <w:szCs w:val="22"/>
+        </w:rPr>
+        <w:t>Ubuntu LTS 18.04 | 22.04 (Some Bash Scripting)</w:t>
+      </w:r>
+      <w:r>
+        <w:rPr>
+          <w:sz w:val="22"/>
+          <w:szCs w:val="22"/>
+        </w:rPr>
+        <w:br/>
+      </w:r>
+      <w:r>
+        <w:rPr>
+          <w:sz w:val="22"/>
+          <w:szCs w:val="22"/>
+        </w:rPr>
+        <w:t>UFW</w:t>
       </w:r>
       <w:r>
         <w:rPr>
@@ -627,21 +305,21 @@
           <w:sz w:val="22"/>
           <w:szCs w:val="22"/>
         </w:rPr>
-        <w:t>EXPERIMENTAL LANGUAGES:</w:t>
-      </w:r>
-      <w:r>
-        <w:rPr>
-          <w:sz w:val="22"/>
-          <w:szCs w:val="22"/>
-        </w:rPr>
-        <w:br/>
-      </w:r>
-      <w:r>
-        <w:rPr>
-          <w:sz w:val="22"/>
-          <w:szCs w:val="22"/>
-        </w:rPr>
-        <w:t>Java (Kahlua</w:t>
+        <w:t>CONTAINERS:</w:t>
+      </w:r>
+      <w:r>
+        <w:rPr>
+          <w:sz w:val="22"/>
+          <w:szCs w:val="22"/>
+        </w:rPr>
+        <w:br/>
+      </w:r>
+      <w:r>
+        <w:rPr>
+          <w:sz w:val="22"/>
+          <w:szCs w:val="22"/>
+        </w:rPr>
+        <w:t>Docker (24.0.7</w:t>
       </w:r>
       <w:r>
         <w:rPr>
@@ -662,21 +340,137 @@
           <w:sz w:val="22"/>
           <w:szCs w:val="22"/>
         </w:rPr>
-        <w:t>Haskell</w:t>
-      </w:r>
-      <w:r>
-        <w:rPr>
-          <w:sz w:val="22"/>
-          <w:szCs w:val="22"/>
-        </w:rPr>
-        <w:br/>
-      </w:r>
-      <w:r>
-        <w:rPr>
-          <w:sz w:val="22"/>
-          <w:szCs w:val="22"/>
-        </w:rPr>
-        <w:t>GoLang</w:t>
+        <w:t>Docker Compose</w:t>
+      </w:r>
+      <w:r>
+        <w:rPr>
+          <w:sz w:val="22"/>
+          <w:szCs w:val="22"/>
+        </w:rPr>
+        <w:br/>
+      </w:r>
+      <w:r>
+        <w:rPr>
+          <w:sz w:val="22"/>
+          <w:szCs w:val="22"/>
+        </w:rPr>
+        <w:br/>
+      </w:r>
+      <w:r>
+        <w:rPr>
+          <w:b/>
+          <w:bCs/>
+          <w:sz w:val="22"/>
+          <w:szCs w:val="22"/>
+        </w:rPr>
+        <w:t>LANGUAGES:</w:t>
+      </w:r>
+      <w:r>
+        <w:rPr>
+          <w:sz w:val="22"/>
+          <w:szCs w:val="22"/>
+        </w:rPr>
+        <w:br/>
+      </w:r>
+      <w:r>
+        <w:rPr>
+          <w:sz w:val="22"/>
+          <w:szCs w:val="22"/>
+        </w:rPr>
+        <w:t>Python (3.11)</w:t>
+      </w:r>
+      <w:r>
+        <w:rPr>
+          <w:sz w:val="22"/>
+          <w:szCs w:val="22"/>
+        </w:rPr>
+        <w:br/>
+      </w:r>
+      <w:r>
+        <w:rPr>
+          <w:sz w:val="22"/>
+          <w:szCs w:val="22"/>
+        </w:rPr>
+        <w:t>TypeScript (5.2.2</w:t>
+      </w:r>
+      <w:r>
+        <w:rPr>
+          <w:sz w:val="22"/>
+          <w:szCs w:val="22"/>
+        </w:rPr>
+        <w:t xml:space="preserve"> – Node.js</w:t>
+      </w:r>
+      <w:r>
+        <w:rPr>
+          <w:sz w:val="22"/>
+          <w:szCs w:val="22"/>
+        </w:rPr>
+        <w:t xml:space="preserve">) </w:t>
+      </w:r>
+      <w:r>
+        <w:rPr>
+          <w:sz w:val="22"/>
+          <w:szCs w:val="22"/>
+        </w:rPr>
+        <w:br/>
+      </w:r>
+      <w:r>
+        <w:rPr>
+          <w:sz w:val="22"/>
+          <w:szCs w:val="22"/>
+        </w:rPr>
+        <w:t>C# (10 - 12) &amp; dotnet (8.0.301)</w:t>
+      </w:r>
+      <w:r>
+        <w:rPr>
+          <w:sz w:val="22"/>
+          <w:szCs w:val="22"/>
+        </w:rPr>
+        <w:br/>
+      </w:r>
+      <w:r>
+        <w:rPr>
+          <w:sz w:val="22"/>
+          <w:szCs w:val="22"/>
+        </w:rPr>
+        <w:t>LUA (5.1)</w:t>
+      </w:r>
+      <w:r>
+        <w:rPr>
+          <w:sz w:val="22"/>
+          <w:szCs w:val="22"/>
+        </w:rPr>
+        <w:br/>
+      </w:r>
+      <w:proofErr w:type="spellStart"/>
+      <w:r>
+        <w:rPr>
+          <w:sz w:val="22"/>
+          <w:szCs w:val="22"/>
+        </w:rPr>
+        <w:t>GraphQL</w:t>
+      </w:r>
+      <w:proofErr w:type="spellEnd"/>
+      <w:r>
+        <w:rPr>
+          <w:sz w:val="22"/>
+          <w:szCs w:val="22"/>
+        </w:rPr>
+        <w:t xml:space="preserve"> (API)</w:t>
+      </w:r>
+      <w:r>
+        <w:rPr>
+          <w:sz w:val="22"/>
+          <w:szCs w:val="22"/>
+        </w:rPr>
+        <w:br/>
+      </w:r>
+      <w:r>
+        <w:rPr>
+          <w:sz w:val="22"/>
+          <w:szCs w:val="22"/>
+        </w:rPr>
+        <w:t>Regex</w:t>
       </w:r>
     </w:p>
     <w:p>
@@ -688,10 +482,329 @@
       </w:pPr>
       <w:r>
         <w:rPr>
+          <w:b/>
+          <w:bCs/>
+          <w:sz w:val="22"/>
+          <w:szCs w:val="22"/>
+        </w:rPr>
+        <w:t>STRUCTURED DATA:</w:t>
+      </w:r>
+      <w:r>
+        <w:rPr>
+          <w:sz w:val="22"/>
+          <w:szCs w:val="22"/>
+        </w:rPr>
+        <w:br/>
+      </w:r>
+      <w:proofErr w:type="spellStart"/>
+      <w:r>
+        <w:rPr>
+          <w:sz w:val="22"/>
+          <w:szCs w:val="22"/>
+        </w:rPr>
+        <w:t>Yaml</w:t>
+      </w:r>
+      <w:proofErr w:type="spellEnd"/>
+      <w:r>
+        <w:rPr>
+          <w:sz w:val="22"/>
+          <w:szCs w:val="22"/>
+        </w:rPr>
+        <w:br/>
+      </w:r>
+      <w:r>
+        <w:rPr>
+          <w:sz w:val="22"/>
+          <w:szCs w:val="22"/>
+        </w:rPr>
+        <w:t>Json</w:t>
+      </w:r>
+      <w:r>
+        <w:rPr>
+          <w:sz w:val="22"/>
+          <w:szCs w:val="22"/>
+        </w:rPr>
+        <w:br/>
+      </w:r>
+      <w:proofErr w:type="spellStart"/>
+      <w:r>
+        <w:rPr>
+          <w:sz w:val="22"/>
+          <w:szCs w:val="22"/>
+        </w:rPr>
+        <w:t>GraphQL</w:t>
+      </w:r>
+      <w:proofErr w:type="spellEnd"/>
+      <w:r>
+        <w:rPr>
+          <w:sz w:val="22"/>
+          <w:szCs w:val="22"/>
+        </w:rPr>
+        <w:br/>
+      </w:r>
+      <w:r>
+        <w:rPr>
+          <w:sz w:val="22"/>
+          <w:szCs w:val="22"/>
+        </w:rPr>
+        <w:br/>
+      </w:r>
+      <w:r>
+        <w:rPr>
+          <w:b/>
+          <w:bCs/>
+          <w:sz w:val="22"/>
+          <w:szCs w:val="22"/>
+        </w:rPr>
+        <w:t>ORM:</w:t>
+      </w:r>
+      <w:r>
+        <w:rPr>
+          <w:sz w:val="22"/>
+          <w:szCs w:val="22"/>
+        </w:rPr>
+        <w:br/>
+      </w:r>
+      <w:r>
+        <w:rPr>
+          <w:sz w:val="22"/>
+          <w:szCs w:val="22"/>
+        </w:rPr>
+        <w:t>SQL Alchemy</w:t>
+      </w:r>
+      <w:r>
+        <w:rPr>
+          <w:sz w:val="22"/>
+          <w:szCs w:val="22"/>
+        </w:rPr>
+        <w:br/>
+      </w:r>
+      <w:r>
+        <w:rPr>
+          <w:sz w:val="22"/>
+          <w:szCs w:val="22"/>
+        </w:rPr>
+        <w:t>Prisma</w:t>
+      </w:r>
+      <w:r>
+        <w:rPr>
+          <w:sz w:val="22"/>
+          <w:szCs w:val="22"/>
+        </w:rPr>
+        <w:br/>
+      </w:r>
+      <w:r>
+        <w:rPr>
+          <w:sz w:val="22"/>
+          <w:szCs w:val="22"/>
+        </w:rPr>
+        <w:br/>
+      </w:r>
+      <w:r>
+        <w:rPr>
+          <w:b/>
+          <w:bCs/>
+          <w:sz w:val="22"/>
+          <w:szCs w:val="22"/>
+        </w:rPr>
+        <w:t>DATABASES:</w:t>
+      </w:r>
+      <w:r>
+        <w:rPr>
+          <w:sz w:val="22"/>
+          <w:szCs w:val="22"/>
+        </w:rPr>
+        <w:br/>
+      </w:r>
+      <w:proofErr w:type="spellStart"/>
+      <w:r>
+        <w:rPr>
+          <w:sz w:val="22"/>
+          <w:szCs w:val="22"/>
+        </w:rPr>
+        <w:t>SQLlite</w:t>
+      </w:r>
+      <w:proofErr w:type="spellEnd"/>
+      <w:r>
+        <w:rPr>
+          <w:sz w:val="22"/>
+          <w:szCs w:val="22"/>
+        </w:rPr>
+        <w:br/>
+      </w:r>
+      <w:r>
+        <w:rPr>
+          <w:sz w:val="22"/>
+          <w:szCs w:val="22"/>
+        </w:rPr>
+        <w:t>MySQL</w:t>
+      </w:r>
+      <w:r>
+        <w:rPr>
+          <w:sz w:val="22"/>
+          <w:szCs w:val="22"/>
+        </w:rPr>
+        <w:br/>
+      </w:r>
+      <w:r>
+        <w:rPr>
+          <w:sz w:val="22"/>
+          <w:szCs w:val="22"/>
+        </w:rPr>
+        <w:t>DBM</w:t>
+      </w:r>
+      <w:r>
+        <w:rPr>
+          <w:sz w:val="22"/>
+          <w:szCs w:val="22"/>
+        </w:rPr>
+        <w:br/>
+      </w:r>
+      <w:r>
+        <w:rPr>
+          <w:sz w:val="22"/>
+          <w:szCs w:val="22"/>
+        </w:rPr>
+        <w:br/>
+      </w:r>
+      <w:r>
+        <w:rPr>
+          <w:b/>
+          <w:bCs/>
+          <w:sz w:val="22"/>
+          <w:szCs w:val="22"/>
+        </w:rPr>
+        <w:t>EXPERIMENTAL LANGUAGES:</w:t>
+      </w:r>
+      <w:r>
+        <w:rPr>
+          <w:sz w:val="22"/>
+          <w:szCs w:val="22"/>
+        </w:rPr>
+        <w:br/>
+      </w:r>
+      <w:r>
+        <w:rPr>
+          <w:sz w:val="22"/>
+          <w:szCs w:val="22"/>
+        </w:rPr>
+        <w:t>Java (Kahlua</w:t>
+      </w:r>
+      <w:r>
+        <w:rPr>
+          <w:sz w:val="22"/>
+          <w:szCs w:val="22"/>
+        </w:rPr>
+        <w:t>)</w:t>
+      </w:r>
+      <w:r>
+        <w:rPr>
+          <w:sz w:val="22"/>
+          <w:szCs w:val="22"/>
+        </w:rPr>
+        <w:br/>
+      </w:r>
+      <w:r>
+        <w:rPr>
+          <w:sz w:val="22"/>
+          <w:szCs w:val="22"/>
+        </w:rPr>
+        <w:t>Haskell</w:t>
+      </w:r>
+      <w:r>
+        <w:rPr>
+          <w:sz w:val="22"/>
+          <w:szCs w:val="22"/>
+        </w:rPr>
+        <w:br/>
+      </w:r>
+      <w:proofErr w:type="spellStart"/>
+      <w:r>
+        <w:rPr>
+          <w:sz w:val="22"/>
+          <w:szCs w:val="22"/>
+        </w:rPr>
+        <w:t>GoLang</w:t>
+      </w:r>
+      <w:proofErr w:type="spellEnd"/>
+      <w:r>
+        <w:rPr>
+          <w:sz w:val="22"/>
+          <w:szCs w:val="22"/>
+        </w:rPr>
+        <w:br/>
+      </w:r>
+      <w:r>
+        <w:rPr>
+          <w:sz w:val="20"/>
+          <w:szCs w:val="20"/>
+        </w:rPr>
+        <w:br/>
+      </w:r>
+      <w:r>
+        <w:rPr>
+          <w:b/>
+          <w:bCs/>
+          <w:sz w:val="22"/>
+          <w:szCs w:val="22"/>
+        </w:rPr>
+        <w:t>SOURCE MANAGEMENT</w:t>
+      </w:r>
+      <w:r>
+        <w:rPr>
+          <w:b/>
+          <w:bCs/>
+          <w:sz w:val="22"/>
+          <w:szCs w:val="22"/>
+        </w:rPr>
+        <w:t xml:space="preserve"> / DVCS</w:t>
+      </w:r>
+      <w:r>
+        <w:rPr>
+          <w:sz w:val="22"/>
+          <w:szCs w:val="22"/>
+        </w:rPr>
+        <w:br/>
+        <w:t>Git</w:t>
+      </w:r>
+      <w:r>
+        <w:rPr>
+          <w:sz w:val="22"/>
+          <w:szCs w:val="22"/>
+        </w:rPr>
+        <w:br/>
+      </w:r>
+      <w:r>
+        <w:rPr>
           <w:sz w:val="22"/>
           <w:szCs w:val="22"/>
         </w:rPr>
         <w:lastRenderedPageBreak/>
+        <w:br/>
+      </w:r>
+      <w:r>
+        <w:rPr>
+          <w:b/>
+          <w:bCs/>
+          <w:sz w:val="22"/>
+          <w:szCs w:val="22"/>
+          <w:u w:val="single"/>
+        </w:rPr>
+        <w:t>Summary</w:t>
+      </w:r>
+    </w:p>
+    <w:p>
+      <w:pPr>
+        <w:rPr>
+          <w:sz w:val="22"/>
+          <w:szCs w:val="22"/>
+        </w:rPr>
+      </w:pPr>
+      <w:r>
+        <w:rPr>
+          <w:sz w:val="22"/>
+          <w:szCs w:val="22"/>
+        </w:rPr>
         <w:t>The projects themselves have been around building a</w:t>
       </w:r>
       <w:r>
@@ -969,7 +1082,23 @@
           <w:sz w:val="22"/>
           <w:szCs w:val="22"/>
         </w:rPr>
-        <w:t>also have an extensive network of Clients</w:t>
+        <w:t xml:space="preserve">also </w:t>
+      </w:r>
+      <w:proofErr w:type="gramStart"/>
+      <w:r>
+        <w:rPr>
+          <w:sz w:val="22"/>
+          <w:szCs w:val="22"/>
+        </w:rPr>
+        <w:t>have</w:t>
+      </w:r>
+      <w:proofErr w:type="gramEnd"/>
+      <w:r>
+        <w:rPr>
+          <w:sz w:val="22"/>
+          <w:szCs w:val="22"/>
+        </w:rPr>
+        <w:t xml:space="preserve"> an extensive network of Clients</w:t>
       </w:r>
       <w:r>
         <w:rPr>
@@ -1385,7 +1514,23 @@
           <w:szCs w:val="22"/>
         </w:rPr>
         <w:br/>
-        <w:t>To discuss my application further I can be reached at anytime on:</w:t>
+        <w:t xml:space="preserve">To discuss my application further I can be reached at </w:t>
+      </w:r>
+      <w:proofErr w:type="spellStart"/>
+      <w:r>
+        <w:rPr>
+          <w:sz w:val="22"/>
+          <w:szCs w:val="22"/>
+        </w:rPr>
+        <w:t>anytime</w:t>
+      </w:r>
+      <w:proofErr w:type="spellEnd"/>
+      <w:r>
+        <w:rPr>
+          <w:sz w:val="22"/>
+          <w:szCs w:val="22"/>
+        </w:rPr>
+        <w:t xml:space="preserve"> on:</w:t>
       </w:r>
     </w:p>
     <w:p>
@@ -1447,7 +1592,7 @@
     </w:p>
     <w:sectPr>
       <w:pgSz w:w="11906" w:h="16838"/>
-      <w:pgMar w:top="1135" w:right="1440" w:bottom="1440" w:left="1440" w:header="708" w:footer="708" w:gutter="0"/>
+      <w:pgMar w:top="709" w:right="1440" w:bottom="568" w:left="1440" w:header="708" w:footer="708" w:gutter="0"/>
       <w:cols w:space="708"/>
       <w:docGrid w:linePitch="360"/>
     </w:sectPr>

</xml_diff>

<commit_message>
Covering Letter & CV Updated
</commit_message>
<xml_diff>
--- a/Examples/Documents/Covering Letter.docx
+++ b/Examples/Documents/Covering Letter.docx
@@ -1514,23 +1514,21 @@
           <w:szCs w:val="22"/>
         </w:rPr>
         <w:br/>
-        <w:t xml:space="preserve">To discuss my application further I can be reached at </w:t>
-      </w:r>
-      <w:proofErr w:type="spellStart"/>
-      <w:r>
-        <w:rPr>
-          <w:sz w:val="22"/>
-          <w:szCs w:val="22"/>
-        </w:rPr>
-        <w:t>anytime</w:t>
-      </w:r>
-      <w:proofErr w:type="spellEnd"/>
-      <w:r>
-        <w:rPr>
-          <w:sz w:val="22"/>
-          <w:szCs w:val="22"/>
-        </w:rPr>
-        <w:t xml:space="preserve"> on:</w:t>
+        <w:t>To discuss my application further I can be reached at any</w:t>
+      </w:r>
+      <w:r>
+        <w:rPr>
+          <w:sz w:val="22"/>
+          <w:szCs w:val="22"/>
+        </w:rPr>
+        <w:t xml:space="preserve"> </w:t>
+      </w:r>
+      <w:r>
+        <w:rPr>
+          <w:sz w:val="22"/>
+          <w:szCs w:val="22"/>
+        </w:rPr>
+        <w:t>time on:</w:t>
       </w:r>
     </w:p>
     <w:p>

</xml_diff>